<commit_message>
Adding answer 4 to hw doc
</commit_message>
<xml_diff>
--- a/homework_2/homework_2.docx
+++ b/homework_2/homework_2.docx
@@ -2794,25 +2794,7 @@
             <w:rPr>
               <w:rFonts w:ascii="Cambria Math" w:hAnsi="Cambria Math" w:cs="Arial"/>
             </w:rPr>
-            <m:t xml:space="preserve">= </m:t>
-          </m:r>
-          <m:r>
-            <w:rPr>
-              <w:rFonts w:ascii="Cambria Math" w:hAnsi="Cambria Math" w:cs="Arial"/>
-            </w:rPr>
-            <m:t>μ</m:t>
-          </m:r>
-          <m:r>
-            <w:rPr>
-              <w:rFonts w:ascii="Cambria Math" w:hAnsi="Cambria Math" w:cs="Arial"/>
-            </w:rPr>
-            <m:t>+</m:t>
-          </m:r>
-          <m:r>
-            <w:rPr>
-              <w:rFonts w:ascii="Cambria Math" w:hAnsi="Cambria Math" w:cs="Arial"/>
-            </w:rPr>
-            <m:t>σX</m:t>
+            <m:t>= μ+σX</m:t>
           </m:r>
         </m:oMath>
       </m:oMathPara>
@@ -2848,6 +2830,933 @@
           <w:bCs/>
         </w:rPr>
       </w:pPr>
+      <m:oMath>
+        <m:r>
+          <m:rPr>
+            <m:sty m:val="bi"/>
+          </m:rPr>
+          <w:rPr>
+            <w:rFonts w:ascii="Cambria Math" w:hAnsi="Cambria Math" w:cs="Arial"/>
+          </w:rPr>
+          <m:t>P</m:t>
+        </m:r>
+        <m:d>
+          <m:dPr>
+            <m:ctrlPr>
+              <w:rPr>
+                <w:rFonts w:ascii="Cambria Math" w:hAnsi="Cambria Math" w:cs="Arial"/>
+                <w:b/>
+                <w:bCs/>
+                <w:i/>
+              </w:rPr>
+            </m:ctrlPr>
+          </m:dPr>
+          <m:e>
+            <m:r>
+              <m:rPr>
+                <m:sty m:val="bi"/>
+              </m:rPr>
+              <w:rPr>
+                <w:rFonts w:ascii="Cambria Math" w:hAnsi="Cambria Math" w:cs="Arial"/>
+              </w:rPr>
+              <m:t>A</m:t>
+            </m:r>
+          </m:e>
+          <m:e>
+            <m:r>
+              <m:rPr>
+                <m:sty m:val="bi"/>
+              </m:rPr>
+              <w:rPr>
+                <w:rFonts w:ascii="Cambria Math" w:hAnsi="Cambria Math" w:cs="Arial"/>
+              </w:rPr>
+              <m:t>B</m:t>
+            </m:r>
+          </m:e>
+        </m:d>
+        <m:r>
+          <m:rPr>
+            <m:sty m:val="bi"/>
+          </m:rPr>
+          <w:rPr>
+            <w:rFonts w:ascii="Cambria Math" w:hAnsi="Cambria Math" w:cs="Arial"/>
+          </w:rPr>
+          <m:t>=</m:t>
+        </m:r>
+        <m:f>
+          <m:fPr>
+            <m:ctrlPr>
+              <w:rPr>
+                <w:rFonts w:ascii="Cambria Math" w:hAnsi="Cambria Math" w:cs="Arial"/>
+                <w:bCs/>
+              </w:rPr>
+            </m:ctrlPr>
+          </m:fPr>
+          <m:num>
+            <m:r>
+              <m:rPr>
+                <m:sty m:val="bi"/>
+              </m:rPr>
+              <w:rPr>
+                <w:rFonts w:ascii="Cambria Math" w:hAnsi="Cambria Math" w:cs="Arial"/>
+              </w:rPr>
+              <m:t xml:space="preserve">P(B|A) </m:t>
+            </m:r>
+            <m:r>
+              <m:rPr>
+                <m:sty m:val="bi"/>
+              </m:rPr>
+              <w:rPr>
+                <w:rFonts w:ascii="Cambria Math" w:hAnsi="Cambria Math" w:cs="Arial"/>
+              </w:rPr>
+              <m:t xml:space="preserve"> P(A)</m:t>
+            </m:r>
+          </m:num>
+          <m:den>
+            <m:r>
+              <w:rPr>
+                <w:rFonts w:ascii="Cambria Math" w:hAnsi="Cambria Math" w:cs="Arial"/>
+              </w:rPr>
+              <m:t>P</m:t>
+            </m:r>
+            <m:d>
+              <m:dPr>
+                <m:ctrlPr>
+                  <w:rPr>
+                    <w:rFonts w:ascii="Cambria Math" w:hAnsi="Cambria Math" w:cs="Arial"/>
+                    <w:bCs/>
+                    <w:i/>
+                  </w:rPr>
+                </m:ctrlPr>
+              </m:dPr>
+              <m:e>
+                <m:r>
+                  <w:rPr>
+                    <w:rFonts w:ascii="Cambria Math" w:hAnsi="Cambria Math" w:cs="Arial"/>
+                  </w:rPr>
+                  <m:t>B</m:t>
+                </m:r>
+              </m:e>
+            </m:d>
+          </m:den>
+        </m:f>
+      </m:oMath>
+    </w:p>
+    <w:p>
+      <w:pPr>
+        <w:pStyle w:val="NormalWeb"/>
+        <w:numPr>
+          <w:ilvl w:val="0"/>
+          <w:numId w:val="5"/>
+        </w:numPr>
+        <w:rPr>
+          <w:rFonts w:ascii="Arial" w:hAnsi="Arial" w:cs="Arial"/>
+          <w:b/>
+          <w:bCs/>
+        </w:rPr>
+      </w:pPr>
+      <m:oMath>
+        <m:r>
+          <m:rPr>
+            <m:sty m:val="bi"/>
+          </m:rPr>
+          <w:rPr>
+            <w:rFonts w:ascii="Cambria Math" w:hAnsi="Cambria Math" w:cs="Arial"/>
+          </w:rPr>
+          <m:t>P</m:t>
+        </m:r>
+        <m:d>
+          <m:dPr>
+            <m:ctrlPr>
+              <w:rPr>
+                <w:rFonts w:ascii="Cambria Math" w:hAnsi="Cambria Math" w:cs="Arial"/>
+                <w:b/>
+                <w:bCs/>
+                <w:i/>
+              </w:rPr>
+            </m:ctrlPr>
+          </m:dPr>
+          <m:e>
+            <m:r>
+              <m:rPr>
+                <m:sty m:val="bi"/>
+              </m:rPr>
+              <w:rPr>
+                <w:rFonts w:ascii="Cambria Math" w:hAnsi="Cambria Math" w:cs="Arial"/>
+              </w:rPr>
+              <m:t>A</m:t>
+            </m:r>
+          </m:e>
+        </m:d>
+        <m:r>
+          <m:rPr>
+            <m:sty m:val="bi"/>
+          </m:rPr>
+          <w:rPr>
+            <w:rFonts w:ascii="Cambria Math" w:hAnsi="Cambria Math" w:cs="Arial"/>
+          </w:rPr>
+          <m:t>=</m:t>
+        </m:r>
+        <m:f>
+          <m:fPr>
+            <m:ctrlPr>
+              <w:rPr>
+                <w:rFonts w:ascii="Cambria Math" w:hAnsi="Cambria Math" w:cs="Arial"/>
+                <w:bCs/>
+              </w:rPr>
+            </m:ctrlPr>
+          </m:fPr>
+          <m:num>
+            <m:r>
+              <m:rPr>
+                <m:sty m:val="bi"/>
+              </m:rPr>
+              <w:rPr>
+                <w:rFonts w:ascii="Cambria Math" w:hAnsi="Cambria Math" w:cs="Arial"/>
+              </w:rPr>
+              <m:t>1</m:t>
+            </m:r>
+          </m:num>
+          <m:den>
+            <m:r>
+              <w:rPr>
+                <w:rFonts w:ascii="Cambria Math" w:hAnsi="Cambria Math" w:cs="Arial"/>
+              </w:rPr>
+              <m:t>3</m:t>
+            </m:r>
+          </m:den>
+        </m:f>
+      </m:oMath>
+      <w:r>
+        <w:rPr>
+          <w:rFonts w:ascii="Arial" w:hAnsi="Arial" w:cs="Arial"/>
+          <w:bCs/>
+        </w:rPr>
+        <w:t xml:space="preserve"> is the probability of the hypothesis before any evidence considered. Since the hypothesis is that the first islander told the truth, we can say the prior is 1/3.</w:t>
+      </w:r>
+    </w:p>
+    <w:p>
+      <w:pPr>
+        <w:pStyle w:val="NormalWeb"/>
+        <w:numPr>
+          <w:ilvl w:val="0"/>
+          <w:numId w:val="5"/>
+        </w:numPr>
+        <w:rPr>
+          <w:rFonts w:ascii="Arial" w:hAnsi="Arial" w:cs="Arial"/>
+          <w:b/>
+          <w:bCs/>
+        </w:rPr>
+      </w:pPr>
+      <m:oMath>
+        <m:r>
+          <m:rPr>
+            <m:sty m:val="bi"/>
+          </m:rPr>
+          <w:rPr>
+            <w:rFonts w:ascii="Cambria Math" w:hAnsi="Cambria Math" w:cs="Arial"/>
+          </w:rPr>
+          <m:t>P</m:t>
+        </m:r>
+        <m:d>
+          <m:dPr>
+            <m:ctrlPr>
+              <w:rPr>
+                <w:rFonts w:ascii="Cambria Math" w:hAnsi="Cambria Math" w:cs="Arial"/>
+                <w:b/>
+                <w:bCs/>
+                <w:i/>
+              </w:rPr>
+            </m:ctrlPr>
+          </m:dPr>
+          <m:e>
+            <m:r>
+              <m:rPr>
+                <m:sty m:val="bi"/>
+              </m:rPr>
+              <w:rPr>
+                <w:rFonts w:ascii="Cambria Math" w:hAnsi="Cambria Math" w:cs="Arial"/>
+              </w:rPr>
+              <m:t>B</m:t>
+            </m:r>
+          </m:e>
+        </m:d>
+        <m:r>
+          <m:rPr>
+            <m:sty m:val="bi"/>
+          </m:rPr>
+          <w:rPr>
+            <w:rFonts w:ascii="Cambria Math" w:hAnsi="Cambria Math" w:cs="Arial"/>
+          </w:rPr>
+          <m:t>=</m:t>
+        </m:r>
+        <m:f>
+          <m:fPr>
+            <m:ctrlPr>
+              <w:rPr>
+                <w:rFonts w:ascii="Cambria Math" w:hAnsi="Cambria Math" w:cs="Arial"/>
+                <w:bCs/>
+              </w:rPr>
+            </m:ctrlPr>
+          </m:fPr>
+          <m:num>
+            <m:r>
+              <m:rPr>
+                <m:sty m:val="bi"/>
+              </m:rPr>
+              <w:rPr>
+                <w:rFonts w:ascii="Cambria Math" w:hAnsi="Cambria Math" w:cs="Arial"/>
+              </w:rPr>
+              <m:t>1</m:t>
+            </m:r>
+          </m:num>
+          <m:den>
+            <m:r>
+              <w:rPr>
+                <w:rFonts w:ascii="Cambria Math" w:hAnsi="Cambria Math" w:cs="Arial"/>
+              </w:rPr>
+              <m:t>3</m:t>
+            </m:r>
+          </m:den>
+        </m:f>
+        <m:r>
+          <w:rPr>
+            <w:rFonts w:ascii="Cambria Math" w:hAnsi="Cambria Math" w:cs="Arial"/>
+          </w:rPr>
+          <m:t>*</m:t>
+        </m:r>
+        <m:f>
+          <m:fPr>
+            <m:ctrlPr>
+              <w:rPr>
+                <w:rFonts w:ascii="Cambria Math" w:hAnsi="Cambria Math" w:cs="Arial"/>
+                <w:bCs/>
+              </w:rPr>
+            </m:ctrlPr>
+          </m:fPr>
+          <m:num>
+            <m:r>
+              <m:rPr>
+                <m:sty m:val="bi"/>
+              </m:rPr>
+              <w:rPr>
+                <w:rFonts w:ascii="Cambria Math" w:hAnsi="Cambria Math" w:cs="Arial"/>
+              </w:rPr>
+              <m:t>1</m:t>
+            </m:r>
+          </m:num>
+          <m:den>
+            <m:r>
+              <w:rPr>
+                <w:rFonts w:ascii="Cambria Math" w:hAnsi="Cambria Math" w:cs="Arial"/>
+              </w:rPr>
+              <m:t>3</m:t>
+            </m:r>
+          </m:den>
+        </m:f>
+        <m:r>
+          <w:rPr>
+            <w:rFonts w:ascii="Cambria Math" w:hAnsi="Cambria Math" w:cs="Arial"/>
+          </w:rPr>
+          <m:t>+</m:t>
+        </m:r>
+        <m:f>
+          <m:fPr>
+            <m:ctrlPr>
+              <w:rPr>
+                <w:rFonts w:ascii="Cambria Math" w:hAnsi="Cambria Math" w:cs="Arial"/>
+                <w:bCs/>
+              </w:rPr>
+            </m:ctrlPr>
+          </m:fPr>
+          <m:num>
+            <m:r>
+              <m:rPr>
+                <m:sty m:val="bi"/>
+              </m:rPr>
+              <w:rPr>
+                <w:rFonts w:ascii="Cambria Math" w:hAnsi="Cambria Math" w:cs="Arial"/>
+              </w:rPr>
+              <m:t>2</m:t>
+            </m:r>
+          </m:num>
+          <m:den>
+            <m:r>
+              <w:rPr>
+                <w:rFonts w:ascii="Cambria Math" w:hAnsi="Cambria Math" w:cs="Arial"/>
+              </w:rPr>
+              <m:t>3</m:t>
+            </m:r>
+          </m:den>
+        </m:f>
+        <m:r>
+          <w:rPr>
+            <w:rFonts w:ascii="Cambria Math" w:hAnsi="Cambria Math" w:cs="Arial"/>
+          </w:rPr>
+          <m:t>*</m:t>
+        </m:r>
+        <m:f>
+          <m:fPr>
+            <m:ctrlPr>
+              <w:rPr>
+                <w:rFonts w:ascii="Cambria Math" w:hAnsi="Cambria Math" w:cs="Arial"/>
+                <w:bCs/>
+              </w:rPr>
+            </m:ctrlPr>
+          </m:fPr>
+          <m:num>
+            <m:r>
+              <m:rPr>
+                <m:sty m:val="bi"/>
+              </m:rPr>
+              <w:rPr>
+                <w:rFonts w:ascii="Cambria Math" w:hAnsi="Cambria Math" w:cs="Arial"/>
+              </w:rPr>
+              <m:t>2</m:t>
+            </m:r>
+          </m:num>
+          <m:den>
+            <m:r>
+              <w:rPr>
+                <w:rFonts w:ascii="Cambria Math" w:hAnsi="Cambria Math" w:cs="Arial"/>
+              </w:rPr>
+              <m:t>3</m:t>
+            </m:r>
+          </m:den>
+        </m:f>
+        <m:r>
+          <w:rPr>
+            <w:rFonts w:ascii="Cambria Math" w:hAnsi="Cambria Math" w:cs="Arial"/>
+          </w:rPr>
+          <m:t>=</m:t>
+        </m:r>
+        <m:f>
+          <m:fPr>
+            <m:ctrlPr>
+              <w:rPr>
+                <w:rFonts w:ascii="Cambria Math" w:hAnsi="Cambria Math" w:cs="Arial"/>
+                <w:bCs/>
+              </w:rPr>
+            </m:ctrlPr>
+          </m:fPr>
+          <m:num>
+            <m:r>
+              <m:rPr>
+                <m:sty m:val="bi"/>
+              </m:rPr>
+              <w:rPr>
+                <w:rFonts w:ascii="Cambria Math" w:hAnsi="Cambria Math" w:cs="Arial"/>
+              </w:rPr>
+              <m:t>5</m:t>
+            </m:r>
+          </m:num>
+          <m:den>
+            <m:r>
+              <w:rPr>
+                <w:rFonts w:ascii="Cambria Math" w:hAnsi="Cambria Math" w:cs="Arial"/>
+              </w:rPr>
+              <m:t>9</m:t>
+            </m:r>
+          </m:den>
+        </m:f>
+      </m:oMath>
+      <w:r>
+        <w:rPr>
+          <w:rFonts w:ascii="Arial" w:hAnsi="Arial" w:cs="Arial"/>
+          <w:bCs/>
+        </w:rPr>
+        <w:t xml:space="preserve"> is the probability of new evidence under all possible hypotheses. Since it is stated that the second islander is always saying yes, it means we derive 2 outcomes. The first is that the first islander tells the truth, which in turn implies that the second islander’s “yes” is truthful. This gives us 1/3*1/3</w:t>
+      </w:r>
+      <w:r>
+        <w:rPr>
+          <w:rFonts w:ascii="Arial" w:hAnsi="Arial" w:cs="Arial"/>
+          <w:bCs/>
+        </w:rPr>
+        <w:t xml:space="preserve"> since the likelihood of an islander telling the truth is 1/3</w:t>
+      </w:r>
+      <w:r>
+        <w:rPr>
+          <w:rFonts w:ascii="Arial" w:hAnsi="Arial" w:cs="Arial"/>
+          <w:bCs/>
+        </w:rPr>
+        <w:t xml:space="preserve">. The second is that the first islander lies, which in turn implies that the second islander’s “yes” is a lie. This gives us 2/3*2/3 since </w:t>
+      </w:r>
+      <w:r>
+        <w:rPr>
+          <w:rFonts w:ascii="Arial" w:hAnsi="Arial" w:cs="Arial"/>
+          <w:bCs/>
+        </w:rPr>
+        <w:t>the likelihood of an islander lying is 2/3.</w:t>
+      </w:r>
+    </w:p>
+    <w:p>
+      <w:pPr>
+        <w:pStyle w:val="NormalWeb"/>
+        <w:numPr>
+          <w:ilvl w:val="0"/>
+          <w:numId w:val="5"/>
+        </w:numPr>
+        <w:rPr>
+          <w:rFonts w:ascii="Arial" w:hAnsi="Arial" w:cs="Arial"/>
+          <w:b/>
+          <w:bCs/>
+        </w:rPr>
+      </w:pPr>
+      <m:oMath>
+        <m:r>
+          <m:rPr>
+            <m:sty m:val="bi"/>
+          </m:rPr>
+          <w:rPr>
+            <w:rFonts w:ascii="Cambria Math" w:hAnsi="Cambria Math" w:cs="Arial"/>
+          </w:rPr>
+          <m:t>P</m:t>
+        </m:r>
+        <m:d>
+          <m:dPr>
+            <m:ctrlPr>
+              <w:rPr>
+                <w:rFonts w:ascii="Cambria Math" w:hAnsi="Cambria Math" w:cs="Arial"/>
+                <w:b/>
+                <w:bCs/>
+                <w:i/>
+              </w:rPr>
+            </m:ctrlPr>
+          </m:dPr>
+          <m:e>
+            <m:r>
+              <m:rPr>
+                <m:sty m:val="bi"/>
+              </m:rPr>
+              <w:rPr>
+                <w:rFonts w:ascii="Cambria Math" w:hAnsi="Cambria Math" w:cs="Arial"/>
+              </w:rPr>
+              <m:t>B</m:t>
+            </m:r>
+          </m:e>
+          <m:e>
+            <m:r>
+              <m:rPr>
+                <m:sty m:val="bi"/>
+              </m:rPr>
+              <w:rPr>
+                <w:rFonts w:ascii="Cambria Math" w:hAnsi="Cambria Math" w:cs="Arial"/>
+              </w:rPr>
+              <m:t>A</m:t>
+            </m:r>
+          </m:e>
+        </m:d>
+        <m:r>
+          <m:rPr>
+            <m:sty m:val="bi"/>
+          </m:rPr>
+          <w:rPr>
+            <w:rFonts w:ascii="Cambria Math" w:hAnsi="Cambria Math" w:cs="Arial"/>
+          </w:rPr>
+          <m:t>=</m:t>
+        </m:r>
+        <m:f>
+          <m:fPr>
+            <m:ctrlPr>
+              <w:rPr>
+                <w:rFonts w:ascii="Cambria Math" w:hAnsi="Cambria Math" w:cs="Arial"/>
+                <w:bCs/>
+              </w:rPr>
+            </m:ctrlPr>
+          </m:fPr>
+          <m:num>
+            <m:r>
+              <m:rPr>
+                <m:sty m:val="bi"/>
+              </m:rPr>
+              <w:rPr>
+                <w:rFonts w:ascii="Cambria Math" w:hAnsi="Cambria Math" w:cs="Arial"/>
+              </w:rPr>
+              <m:t>1</m:t>
+            </m:r>
+          </m:num>
+          <m:den>
+            <m:r>
+              <w:rPr>
+                <w:rFonts w:ascii="Cambria Math" w:hAnsi="Cambria Math" w:cs="Arial"/>
+              </w:rPr>
+              <m:t>3</m:t>
+            </m:r>
+          </m:den>
+        </m:f>
+        <m:r>
+          <w:rPr>
+            <w:rFonts w:ascii="Cambria Math" w:hAnsi="Cambria Math" w:cs="Arial"/>
+          </w:rPr>
+          <m:t>*1+</m:t>
+        </m:r>
+        <m:f>
+          <m:fPr>
+            <m:ctrlPr>
+              <w:rPr>
+                <w:rFonts w:ascii="Cambria Math" w:hAnsi="Cambria Math" w:cs="Arial"/>
+                <w:bCs/>
+              </w:rPr>
+            </m:ctrlPr>
+          </m:fPr>
+          <m:num>
+            <m:r>
+              <m:rPr>
+                <m:sty m:val="bi"/>
+              </m:rPr>
+              <w:rPr>
+                <w:rFonts w:ascii="Cambria Math" w:hAnsi="Cambria Math" w:cs="Arial"/>
+              </w:rPr>
+              <m:t>2</m:t>
+            </m:r>
+          </m:num>
+          <m:den>
+            <m:r>
+              <w:rPr>
+                <w:rFonts w:ascii="Cambria Math" w:hAnsi="Cambria Math" w:cs="Arial"/>
+              </w:rPr>
+              <m:t>3</m:t>
+            </m:r>
+          </m:den>
+        </m:f>
+        <m:r>
+          <w:rPr>
+            <w:rFonts w:ascii="Cambria Math" w:hAnsi="Cambria Math" w:cs="Arial"/>
+          </w:rPr>
+          <m:t>*</m:t>
+        </m:r>
+        <m:r>
+          <w:rPr>
+            <w:rFonts w:ascii="Cambria Math" w:hAnsi="Cambria Math" w:cs="Arial"/>
+          </w:rPr>
+          <m:t xml:space="preserve">0= </m:t>
+        </m:r>
+        <m:f>
+          <m:fPr>
+            <m:ctrlPr>
+              <w:rPr>
+                <w:rFonts w:ascii="Cambria Math" w:hAnsi="Cambria Math" w:cs="Arial"/>
+                <w:bCs/>
+              </w:rPr>
+            </m:ctrlPr>
+          </m:fPr>
+          <m:num>
+            <m:r>
+              <m:rPr>
+                <m:sty m:val="bi"/>
+              </m:rPr>
+              <w:rPr>
+                <w:rFonts w:ascii="Cambria Math" w:hAnsi="Cambria Math" w:cs="Arial"/>
+              </w:rPr>
+              <m:t>1</m:t>
+            </m:r>
+          </m:num>
+          <m:den>
+            <m:r>
+              <w:rPr>
+                <w:rFonts w:ascii="Cambria Math" w:hAnsi="Cambria Math" w:cs="Arial"/>
+              </w:rPr>
+              <m:t>3</m:t>
+            </m:r>
+          </m:den>
+        </m:f>
+      </m:oMath>
+      <w:r>
+        <w:rPr>
+          <w:rFonts w:ascii="Arial" w:hAnsi="Arial" w:cs="Arial"/>
+          <w:bCs/>
+        </w:rPr>
+        <w:t xml:space="preserve"> is the probability that the evidence is true, given that the hypothesis is true. Thus, we can ignore the 2/3 probability that the second islander lies since the hypothesis is true.</w:t>
+      </w:r>
+    </w:p>
+    <w:p>
+      <w:pPr>
+        <w:pStyle w:val="NormalWeb"/>
+        <w:numPr>
+          <w:ilvl w:val="0"/>
+          <w:numId w:val="5"/>
+        </w:numPr>
+        <w:rPr>
+          <w:rFonts w:ascii="Arial" w:hAnsi="Arial" w:cs="Arial"/>
+          <w:b/>
+          <w:bCs/>
+        </w:rPr>
+      </w:pPr>
+      <m:oMath>
+        <m:r>
+          <m:rPr>
+            <m:sty m:val="bi"/>
+          </m:rPr>
+          <w:rPr>
+            <w:rFonts w:ascii="Cambria Math" w:hAnsi="Cambria Math" w:cs="Arial"/>
+          </w:rPr>
+          <w:lastRenderedPageBreak/>
+          <m:t>P</m:t>
+        </m:r>
+        <m:d>
+          <m:dPr>
+            <m:ctrlPr>
+              <w:rPr>
+                <w:rFonts w:ascii="Cambria Math" w:hAnsi="Cambria Math" w:cs="Arial"/>
+                <w:b/>
+                <w:bCs/>
+                <w:i/>
+              </w:rPr>
+            </m:ctrlPr>
+          </m:dPr>
+          <m:e>
+            <m:r>
+              <m:rPr>
+                <m:sty m:val="bi"/>
+              </m:rPr>
+              <w:rPr>
+                <w:rFonts w:ascii="Cambria Math" w:hAnsi="Cambria Math" w:cs="Arial"/>
+              </w:rPr>
+              <m:t>A</m:t>
+            </m:r>
+          </m:e>
+          <m:e>
+            <m:r>
+              <m:rPr>
+                <m:sty m:val="bi"/>
+              </m:rPr>
+              <w:rPr>
+                <w:rFonts w:ascii="Cambria Math" w:hAnsi="Cambria Math" w:cs="Arial"/>
+              </w:rPr>
+              <m:t>B</m:t>
+            </m:r>
+          </m:e>
+        </m:d>
+        <m:r>
+          <m:rPr>
+            <m:sty m:val="bi"/>
+          </m:rPr>
+          <w:rPr>
+            <w:rFonts w:ascii="Cambria Math" w:hAnsi="Cambria Math" w:cs="Arial"/>
+          </w:rPr>
+          <m:t>=</m:t>
+        </m:r>
+        <m:f>
+          <m:fPr>
+            <m:ctrlPr>
+              <w:rPr>
+                <w:rFonts w:ascii="Cambria Math" w:hAnsi="Cambria Math" w:cs="Arial"/>
+                <w:bCs/>
+              </w:rPr>
+            </m:ctrlPr>
+          </m:fPr>
+          <m:num>
+            <m:f>
+              <m:fPr>
+                <m:ctrlPr>
+                  <w:rPr>
+                    <w:rFonts w:ascii="Cambria Math" w:hAnsi="Cambria Math" w:cs="Arial"/>
+                    <w:bCs/>
+                  </w:rPr>
+                </m:ctrlPr>
+              </m:fPr>
+              <m:num>
+                <m:r>
+                  <m:rPr>
+                    <m:sty m:val="bi"/>
+                  </m:rPr>
+                  <w:rPr>
+                    <w:rFonts w:ascii="Cambria Math" w:hAnsi="Cambria Math" w:cs="Arial"/>
+                  </w:rPr>
+                  <m:t>1</m:t>
+                </m:r>
+              </m:num>
+              <m:den>
+                <m:r>
+                  <w:rPr>
+                    <w:rFonts w:ascii="Cambria Math" w:hAnsi="Cambria Math" w:cs="Arial"/>
+                  </w:rPr>
+                  <m:t>3</m:t>
+                </m:r>
+              </m:den>
+            </m:f>
+            <m:r>
+              <w:rPr>
+                <w:rFonts w:ascii="Cambria Math" w:hAnsi="Cambria Math" w:cs="Arial"/>
+              </w:rPr>
+              <m:t>*</m:t>
+            </m:r>
+            <m:f>
+              <m:fPr>
+                <m:ctrlPr>
+                  <w:rPr>
+                    <w:rFonts w:ascii="Cambria Math" w:hAnsi="Cambria Math" w:cs="Arial"/>
+                    <w:bCs/>
+                  </w:rPr>
+                </m:ctrlPr>
+              </m:fPr>
+              <m:num>
+                <m:r>
+                  <m:rPr>
+                    <m:sty m:val="bi"/>
+                  </m:rPr>
+                  <w:rPr>
+                    <w:rFonts w:ascii="Cambria Math" w:hAnsi="Cambria Math" w:cs="Arial"/>
+                  </w:rPr>
+                  <m:t>1</m:t>
+                </m:r>
+              </m:num>
+              <m:den>
+                <m:r>
+                  <w:rPr>
+                    <w:rFonts w:ascii="Cambria Math" w:hAnsi="Cambria Math" w:cs="Arial"/>
+                  </w:rPr>
+                  <m:t>3</m:t>
+                </m:r>
+              </m:den>
+            </m:f>
+          </m:num>
+          <m:den>
+            <m:f>
+              <m:fPr>
+                <m:ctrlPr>
+                  <w:rPr>
+                    <w:rFonts w:ascii="Cambria Math" w:hAnsi="Cambria Math" w:cs="Arial"/>
+                    <w:bCs/>
+                  </w:rPr>
+                </m:ctrlPr>
+              </m:fPr>
+              <m:num>
+                <m:r>
+                  <m:rPr>
+                    <m:sty m:val="bi"/>
+                  </m:rPr>
+                  <w:rPr>
+                    <w:rFonts w:ascii="Cambria Math" w:hAnsi="Cambria Math" w:cs="Arial"/>
+                  </w:rPr>
+                  <m:t>5</m:t>
+                </m:r>
+              </m:num>
+              <m:den>
+                <m:r>
+                  <w:rPr>
+                    <w:rFonts w:ascii="Cambria Math" w:hAnsi="Cambria Math" w:cs="Arial"/>
+                  </w:rPr>
+                  <m:t>9</m:t>
+                </m:r>
+              </m:den>
+            </m:f>
+          </m:den>
+        </m:f>
+        <m:r>
+          <w:rPr>
+            <w:rFonts w:ascii="Cambria Math" w:hAnsi="Cambria Math" w:cs="Arial"/>
+          </w:rPr>
+          <m:t>=</m:t>
+        </m:r>
+        <m:f>
+          <m:fPr>
+            <m:ctrlPr>
+              <w:rPr>
+                <w:rFonts w:ascii="Cambria Math" w:hAnsi="Cambria Math" w:cs="Arial"/>
+                <w:bCs/>
+              </w:rPr>
+            </m:ctrlPr>
+          </m:fPr>
+          <m:num>
+            <m:f>
+              <m:fPr>
+                <m:ctrlPr>
+                  <w:rPr>
+                    <w:rFonts w:ascii="Cambria Math" w:hAnsi="Cambria Math" w:cs="Arial"/>
+                    <w:bCs/>
+                  </w:rPr>
+                </m:ctrlPr>
+              </m:fPr>
+              <m:num>
+                <m:r>
+                  <m:rPr>
+                    <m:sty m:val="bi"/>
+                  </m:rPr>
+                  <w:rPr>
+                    <w:rFonts w:ascii="Cambria Math" w:hAnsi="Cambria Math" w:cs="Arial"/>
+                  </w:rPr>
+                  <m:t>1</m:t>
+                </m:r>
+              </m:num>
+              <m:den>
+                <m:r>
+                  <w:rPr>
+                    <w:rFonts w:ascii="Cambria Math" w:hAnsi="Cambria Math" w:cs="Arial"/>
+                  </w:rPr>
+                  <m:t>9</m:t>
+                </m:r>
+              </m:den>
+            </m:f>
+          </m:num>
+          <m:den>
+            <m:f>
+              <m:fPr>
+                <m:ctrlPr>
+                  <w:rPr>
+                    <w:rFonts w:ascii="Cambria Math" w:hAnsi="Cambria Math" w:cs="Arial"/>
+                    <w:bCs/>
+                  </w:rPr>
+                </m:ctrlPr>
+              </m:fPr>
+              <m:num>
+                <m:r>
+                  <m:rPr>
+                    <m:sty m:val="bi"/>
+                  </m:rPr>
+                  <w:rPr>
+                    <w:rFonts w:ascii="Cambria Math" w:hAnsi="Cambria Math" w:cs="Arial"/>
+                  </w:rPr>
+                  <m:t>5</m:t>
+                </m:r>
+              </m:num>
+              <m:den>
+                <m:r>
+                  <w:rPr>
+                    <w:rFonts w:ascii="Cambria Math" w:hAnsi="Cambria Math" w:cs="Arial"/>
+                  </w:rPr>
+                  <m:t>9</m:t>
+                </m:r>
+              </m:den>
+            </m:f>
+          </m:den>
+        </m:f>
+        <m:r>
+          <w:rPr>
+            <w:rFonts w:ascii="Cambria Math" w:hAnsi="Cambria Math" w:cs="Arial"/>
+          </w:rPr>
+          <m:t>=</m:t>
+        </m:r>
+        <m:f>
+          <m:fPr>
+            <m:ctrlPr>
+              <w:rPr>
+                <w:rFonts w:ascii="Cambria Math" w:hAnsi="Cambria Math" w:cs="Arial"/>
+                <w:bCs/>
+              </w:rPr>
+            </m:ctrlPr>
+          </m:fPr>
+          <m:num>
+            <m:r>
+              <m:rPr>
+                <m:sty m:val="bi"/>
+              </m:rPr>
+              <w:rPr>
+                <w:rFonts w:ascii="Cambria Math" w:hAnsi="Cambria Math" w:cs="Arial"/>
+              </w:rPr>
+              <m:t>1</m:t>
+            </m:r>
+          </m:num>
+          <m:den>
+            <m:r>
+              <w:rPr>
+                <w:rFonts w:ascii="Cambria Math" w:hAnsi="Cambria Math" w:cs="Arial"/>
+              </w:rPr>
+              <m:t>5</m:t>
+            </m:r>
+          </m:den>
+        </m:f>
+      </m:oMath>
     </w:p>
     <w:p>
       <w:pPr>
@@ -2976,7 +3885,6 @@
         <w:rPr>
           <w:rFonts w:ascii="Arial" w:hAnsi="Arial" w:cs="Arial"/>
         </w:rPr>
-        <w:lastRenderedPageBreak/>
         <w:t>The only evidence available: The lab’s security system detected unauthorized access at 8:00 PM.</w:t>
       </w:r>
     </w:p>

</xml_diff>

<commit_message>
added updates to homework
</commit_message>
<xml_diff>
--- a/homework_2/homework_2.docx
+++ b/homework_2/homework_2.docx
@@ -259,6 +259,54 @@
           <w:rFonts w:ascii="Arial" w:hAnsi="Arial" w:cs="Arial"/>
         </w:rPr>
       </w:pPr>
+      <w:r>
+        <w:rPr>
+          <w:rFonts w:ascii="Arial" w:hAnsi="Arial" w:cs="Arial"/>
+          <w:b/>
+          <w:bCs/>
+        </w:rPr>
+        <w:t>False</w:t>
+      </w:r>
+      <w:r>
+        <w:rPr>
+          <w:rFonts w:ascii="Arial" w:hAnsi="Arial" w:cs="Arial"/>
+        </w:rPr>
+        <w:t xml:space="preserve">, Bayes posterior is a probability density function over the parameter space </w:t>
+      </w:r>
+      <w:proofErr w:type="spellStart"/>
+      <w:r>
+        <w:rPr>
+          <w:rFonts w:ascii="Arial" w:hAnsi="Arial" w:cs="Arial"/>
+          <w:i/>
+          <w:iCs/>
+        </w:rPr>
+        <w:t>θ</w:t>
+      </w:r>
+      <w:r>
+        <w:rPr>
+          <w:rFonts w:ascii="Cambria Math" w:hAnsi="Cambria Math" w:cs="Cambria Math"/>
+        </w:rPr>
+        <w:t>∈</w:t>
+      </w:r>
+      <w:r>
+        <w:rPr>
+          <w:rFonts w:ascii="Arial" w:hAnsi="Arial" w:cs="Arial"/>
+        </w:rPr>
+        <w:t>R</w:t>
+      </w:r>
+      <w:r>
+        <w:rPr>
+          <w:rFonts w:ascii="Arial" w:hAnsi="Arial" w:cs="Arial"/>
+        </w:rPr>
+        <w:t>D</w:t>
+      </w:r>
+      <w:proofErr w:type="spellEnd"/>
+      <w:r>
+        <w:rPr>
+          <w:rFonts w:ascii="Arial" w:hAnsi="Arial" w:cs="Arial"/>
+        </w:rPr>
+        <w:t>. By definition, a PDF must integrate to 1 over its entire domain for any observed data y. The statement given says that the PDF doesn’t integrate to 1.</w:t>
+      </w:r>
     </w:p>
     <w:p>
       <w:pPr>
@@ -759,6 +807,7 @@
             <w:rPr>
               <w:rFonts w:ascii="Cambria Math" w:hAnsi="Cambria Math" w:cs="Arial"/>
             </w:rPr>
+            <w:lastRenderedPageBreak/>
             <m:t>Var</m:t>
           </m:r>
           <m:d>
@@ -872,7 +921,6 @@
             <w:rPr>
               <w:rFonts w:ascii="Cambria Math" w:hAnsi="Cambria Math" w:cs="Arial"/>
             </w:rPr>
-            <w:lastRenderedPageBreak/>
             <m:t>Var</m:t>
           </m:r>
           <m:d>
@@ -2752,7 +2800,13 @@
         <w:rPr>
           <w:rFonts w:ascii="Arial" w:hAnsi="Arial" w:cs="Arial"/>
         </w:rPr>
-        <w:t>Affine transformation</w:t>
+        <w:t xml:space="preserve">Affine transformation can be used </w:t>
+      </w:r>
+      <w:r>
+        <w:rPr>
+          <w:rFonts w:ascii="Arial" w:hAnsi="Arial" w:cs="Arial"/>
+        </w:rPr>
+        <w:br/>
       </w:r>
     </w:p>
     <w:p>
@@ -2795,6 +2849,50 @@
               <w:rFonts w:ascii="Cambria Math" w:hAnsi="Cambria Math" w:cs="Arial"/>
             </w:rPr>
             <m:t>= μ+σX</m:t>
+          </m:r>
+        </m:oMath>
+      </m:oMathPara>
+    </w:p>
+    <w:p>
+      <w:pPr>
+        <w:pStyle w:val="NormalWeb"/>
+        <w:rPr>
+          <w:rFonts w:ascii="Arial" w:hAnsi="Arial" w:cs="Arial"/>
+        </w:rPr>
+      </w:pPr>
+      <m:oMathPara>
+        <m:oMath>
+          <m:sSup>
+            <m:sSupPr>
+              <m:ctrlPr>
+                <w:rPr>
+                  <w:rFonts w:ascii="Cambria Math" w:hAnsi="Cambria Math" w:cs="Arial"/>
+                  <w:i/>
+                </w:rPr>
+              </m:ctrlPr>
+            </m:sSupPr>
+            <m:e>
+              <m:r>
+                <w:rPr>
+                  <w:rFonts w:ascii="Cambria Math" w:hAnsi="Cambria Math" w:cs="Arial"/>
+                </w:rPr>
+                <m:t>X</m:t>
+              </m:r>
+            </m:e>
+            <m:sup>
+              <m:r>
+                <w:rPr>
+                  <w:rFonts w:ascii="Cambria Math" w:hAnsi="Cambria Math" w:cs="Arial"/>
+                </w:rPr>
+                <m:t>'</m:t>
+              </m:r>
+            </m:sup>
+          </m:sSup>
+          <m:r>
+            <w:rPr>
+              <w:rFonts w:ascii="Cambria Math" w:hAnsi="Cambria Math" w:cs="Arial"/>
+            </w:rPr>
+            <m:t>=3+5X</m:t>
           </m:r>
         </m:oMath>
       </m:oMathPara>
@@ -2900,16 +2998,7 @@
               <w:rPr>
                 <w:rFonts w:ascii="Cambria Math" w:hAnsi="Cambria Math" w:cs="Arial"/>
               </w:rPr>
-              <m:t xml:space="preserve">P(B|A) </m:t>
-            </m:r>
-            <m:r>
-              <m:rPr>
-                <m:sty m:val="bi"/>
-              </m:rPr>
-              <w:rPr>
-                <w:rFonts w:ascii="Cambria Math" w:hAnsi="Cambria Math" w:cs="Arial"/>
-              </w:rPr>
-              <m:t xml:space="preserve"> P(A)</m:t>
+              <m:t>P(B|A)  P(A)</m:t>
             </m:r>
           </m:num>
           <m:den>
@@ -3279,7 +3368,15 @@
           <w:rFonts w:ascii="Arial" w:hAnsi="Arial" w:cs="Arial"/>
           <w:bCs/>
         </w:rPr>
-        <w:t xml:space="preserve">. The second is that the first islander lies, which in turn implies that the second islander’s “yes” is a lie. This gives us 2/3*2/3 since </w:t>
+        <w:t xml:space="preserve">. The second is </w:t>
+      </w:r>
+      <w:r>
+        <w:rPr>
+          <w:rFonts w:ascii="Arial" w:hAnsi="Arial" w:cs="Arial"/>
+          <w:bCs/>
+        </w:rPr>
+        <w:lastRenderedPageBreak/>
+        <w:t xml:space="preserve">that the first islander lies, which in turn implies that the second islander’s “yes” is a lie. This gives us 2/3*2/3 since </w:t>
       </w:r>
       <w:r>
         <w:rPr>
@@ -3423,13 +3520,7 @@
           <w:rPr>
             <w:rFonts w:ascii="Cambria Math" w:hAnsi="Cambria Math" w:cs="Arial"/>
           </w:rPr>
-          <m:t>*</m:t>
-        </m:r>
-        <m:r>
-          <w:rPr>
-            <w:rFonts w:ascii="Cambria Math" w:hAnsi="Cambria Math" w:cs="Arial"/>
-          </w:rPr>
-          <m:t xml:space="preserve">0= </m:t>
+          <m:t xml:space="preserve">*0= </m:t>
         </m:r>
         <m:f>
           <m:fPr>
@@ -3490,7 +3581,6 @@
           <w:rPr>
             <w:rFonts w:ascii="Cambria Math" w:hAnsi="Cambria Math" w:cs="Arial"/>
           </w:rPr>
-          <w:lastRenderedPageBreak/>
           <m:t>P</m:t>
         </m:r>
         <m:d>

</xml_diff>

<commit_message>
Added questions 6 and 7 directives on where to view code
</commit_message>
<xml_diff>
--- a/homework_2/homework_2.docx
+++ b/homework_2/homework_2.docx
@@ -2840,25 +2840,7 @@
             <w:rPr>
               <w:rFonts w:ascii="Cambria Math" w:hAnsi="Cambria Math" w:cs="Arial"/>
             </w:rPr>
-            <m:t xml:space="preserve">= </m:t>
-          </m:r>
-          <m:r>
-            <w:rPr>
-              <w:rFonts w:ascii="Cambria Math" w:hAnsi="Cambria Math" w:cs="Arial"/>
-            </w:rPr>
-            <m:t>μ</m:t>
-          </m:r>
-          <m:r>
-            <w:rPr>
-              <w:rFonts w:ascii="Cambria Math" w:hAnsi="Cambria Math" w:cs="Arial"/>
-            </w:rPr>
-            <m:t>+</m:t>
-          </m:r>
-          <m:r>
-            <w:rPr>
-              <w:rFonts w:ascii="Cambria Math" w:hAnsi="Cambria Math" w:cs="Arial"/>
-            </w:rPr>
-            <m:t>σX</m:t>
+            <m:t>= μ+σX</m:t>
           </m:r>
         </m:oMath>
       </m:oMathPara>
@@ -2902,13 +2884,7 @@
             <w:rPr>
               <w:rFonts w:ascii="Cambria Math" w:hAnsi="Cambria Math" w:cs="Arial"/>
             </w:rPr>
-            <m:t>=3+5</m:t>
-          </m:r>
-          <m:r>
-            <w:rPr>
-              <w:rFonts w:ascii="Cambria Math" w:hAnsi="Cambria Math" w:cs="Arial"/>
-            </w:rPr>
-            <m:t>X</m:t>
+            <m:t>=3+5X</m:t>
           </m:r>
         </m:oMath>
       </m:oMathPara>
@@ -3887,6 +3863,38 @@
         <w:pStyle w:val="NormalWeb"/>
         <w:rPr>
           <w:rFonts w:ascii="Arial" w:hAnsi="Arial" w:cs="Arial"/>
+        </w:rPr>
+      </w:pPr>
+      <w:r>
+        <w:rPr>
+          <w:rFonts w:ascii="Arial" w:hAnsi="Arial" w:cs="Arial"/>
+        </w:rPr>
+        <w:t xml:space="preserve">*Note: code can be found in </w:t>
+      </w:r>
+      <w:r>
+        <w:rPr>
+          <w:rFonts w:ascii="Arial" w:hAnsi="Arial" w:cs="Arial"/>
+        </w:rPr>
+        <w:t>homework_2/</w:t>
+      </w:r>
+      <w:r>
+        <w:rPr>
+          <w:rFonts w:ascii="Arial" w:hAnsi="Arial" w:cs="Arial"/>
+        </w:rPr>
+        <w:t>Q5.py</w:t>
+      </w:r>
+      <w:r>
+        <w:rPr>
+          <w:rFonts w:ascii="Arial" w:hAnsi="Arial" w:cs="Arial"/>
+        </w:rPr>
+        <w:t xml:space="preserve"> in the repo</w:t>
+      </w:r>
+    </w:p>
+    <w:p>
+      <w:pPr>
+        <w:pStyle w:val="NormalWeb"/>
+        <w:rPr>
+          <w:rFonts w:ascii="Arial" w:hAnsi="Arial" w:cs="Arial"/>
           <w:i/>
           <w:iCs/>
         </w:rPr>
@@ -4271,6 +4279,7 @@
         <w:rPr>
           <w:rFonts w:ascii="Arial" w:hAnsi="Arial" w:cs="Arial"/>
         </w:rPr>
+        <w:lastRenderedPageBreak/>
         <w:t>50% for Sarah Lin</w:t>
       </w:r>
     </w:p>
@@ -4289,7 +4298,6 @@
           <w:i/>
           <w:iCs/>
         </w:rPr>
-        <w:lastRenderedPageBreak/>
         <w:t>Results:</w:t>
       </w:r>
     </w:p>
@@ -5288,12 +5296,132 @@
           <w:bCs/>
         </w:rPr>
       </w:pPr>
+      <w:r>
+        <w:rPr>
+          <w:rFonts w:ascii="Arial" w:hAnsi="Arial" w:cs="Arial"/>
+          <w:b/>
+          <w:bCs/>
+        </w:rPr>
+        <w:t xml:space="preserve">Problem </w:t>
+      </w:r>
+      <w:r>
+        <w:rPr>
+          <w:rFonts w:ascii="Arial" w:hAnsi="Arial" w:cs="Arial"/>
+          <w:b/>
+          <w:bCs/>
+        </w:rPr>
+        <w:t>6</w:t>
+      </w:r>
+      <w:r>
+        <w:rPr>
+          <w:rFonts w:ascii="Arial" w:hAnsi="Arial" w:cs="Arial"/>
+          <w:b/>
+          <w:bCs/>
+        </w:rPr>
+        <w:t>:</w:t>
+      </w:r>
     </w:p>
     <w:p>
       <w:pPr>
         <w:pStyle w:val="NormalWeb"/>
-        <w:rPr>
-          <w:rFonts w:ascii="Arial" w:hAnsi="Arial" w:cs="Arial"/>
+        <w:ind w:firstLine="720"/>
+        <w:rPr>
+          <w:rFonts w:ascii="Arial" w:hAnsi="Arial" w:cs="Arial"/>
+        </w:rPr>
+      </w:pPr>
+      <w:r>
+        <w:rPr>
+          <w:rFonts w:ascii="Arial" w:hAnsi="Arial" w:cs="Arial"/>
+        </w:rPr>
+        <w:t>Answer can be found in homework_2/Q6.ipynb within the repo</w:t>
+      </w:r>
+    </w:p>
+    <w:p>
+      <w:pPr>
+        <w:pStyle w:val="NormalWeb"/>
+        <w:rPr>
+          <w:rFonts w:ascii="Arial" w:hAnsi="Arial" w:cs="Arial"/>
+          <w:b/>
+          <w:bCs/>
+        </w:rPr>
+      </w:pPr>
+      <w:r>
+        <w:rPr>
+          <w:rFonts w:ascii="Arial" w:hAnsi="Arial" w:cs="Arial"/>
+          <w:b/>
+          <w:bCs/>
+        </w:rPr>
+        <w:t xml:space="preserve">Problem </w:t>
+      </w:r>
+      <w:r>
+        <w:rPr>
+          <w:rFonts w:ascii="Arial" w:hAnsi="Arial" w:cs="Arial"/>
+          <w:b/>
+          <w:bCs/>
+        </w:rPr>
+        <w:t>7</w:t>
+      </w:r>
+      <w:r>
+        <w:rPr>
+          <w:rFonts w:ascii="Arial" w:hAnsi="Arial" w:cs="Arial"/>
+          <w:b/>
+          <w:bCs/>
+        </w:rPr>
+        <w:t>:</w:t>
+      </w:r>
+    </w:p>
+    <w:p>
+      <w:pPr>
+        <w:pStyle w:val="NormalWeb"/>
+        <w:ind w:firstLine="720"/>
+        <w:rPr>
+          <w:rFonts w:ascii="Arial" w:hAnsi="Arial" w:cs="Arial"/>
+        </w:rPr>
+      </w:pPr>
+      <w:r>
+        <w:rPr>
+          <w:rFonts w:ascii="Arial" w:hAnsi="Arial" w:cs="Arial"/>
+        </w:rPr>
+        <w:t xml:space="preserve">Answer can be found in </w:t>
+      </w:r>
+      <w:r>
+        <w:rPr>
+          <w:rFonts w:ascii="Arial" w:hAnsi="Arial" w:cs="Arial"/>
+        </w:rPr>
+        <w:t>homework_2/</w:t>
+      </w:r>
+      <w:r>
+        <w:rPr>
+          <w:rFonts w:ascii="Arial" w:hAnsi="Arial" w:cs="Arial"/>
+        </w:rPr>
+        <w:t>Q</w:t>
+      </w:r>
+      <w:r>
+        <w:rPr>
+          <w:rFonts w:ascii="Arial" w:hAnsi="Arial" w:cs="Arial"/>
+        </w:rPr>
+        <w:t>7</w:t>
+      </w:r>
+      <w:r>
+        <w:rPr>
+          <w:rFonts w:ascii="Arial" w:hAnsi="Arial" w:cs="Arial"/>
+        </w:rPr>
+        <w:t>.ipynb</w:t>
+      </w:r>
+      <w:r>
+        <w:rPr>
+          <w:rFonts w:ascii="Arial" w:hAnsi="Arial" w:cs="Arial"/>
+        </w:rPr>
+        <w:t xml:space="preserve"> within the repo</w:t>
+      </w:r>
+    </w:p>
+    <w:p>
+      <w:pPr>
+        <w:pStyle w:val="NormalWeb"/>
+        <w:rPr>
+          <w:rFonts w:ascii="Arial" w:hAnsi="Arial" w:cs="Arial"/>
+          <w:b/>
+          <w:bCs/>
         </w:rPr>
       </w:pPr>
     </w:p>

</xml_diff>